<commit_message>
adding revised word docs for script,sessions,tutorials and converted to latex docs for scripts,sessionos,tutorials
</commit_message>
<xml_diff>
--- a/word/sessions/SS21/Session1.docx
+++ b/word/sessions/SS21/Session1.docx
@@ -807,21 +807,7 @@
         <w:rPr>
           <w:lang w:val="en-GB"/>
         </w:rPr>
-        <w:t xml:space="preserve">** If the ASIPmeister gives error “could not the old work directory for </w:t>
-      </w:r>
-      <w:proofErr w:type="spellStart"/>
-      <w:r>
-        <w:rPr>
-          <w:lang w:val="en-GB"/>
-        </w:rPr>
-        <w:t>binutils</w:t>
-      </w:r>
-      <w:proofErr w:type="spellEnd"/>
-      <w:r>
-        <w:rPr>
-          <w:lang w:val="en-GB"/>
-        </w:rPr>
-        <w:t>”. Copy “AM_tools” to your home directory and set the path accordingly.</w:t>
+        <w:t>** If the ASIPmeister gives error “could not the old work directory for binutils”. Copy “AM_tools” to your home directory and set the path accordingly.</w:t>
       </w:r>
     </w:p>
     <w:p>
@@ -909,14 +895,12 @@
         </w:rPr>
         <w:t>” and renaming it (</w:t>
       </w:r>
-      <w:proofErr w:type="gramStart"/>
-      <w:r>
-        <w:rPr>
-          <w:lang w:val="en-GB"/>
-        </w:rPr>
-        <w:t>e.g.</w:t>
-      </w:r>
-      <w:proofErr w:type="gramEnd"/>
+      <w:r>
+        <w:rPr>
+          <w:lang w:val="en-GB"/>
+        </w:rPr>
+        <w:t>e.g.,</w:t>
+      </w:r>
       <w:r>
         <w:rPr>
           <w:lang w:val="en-GB"/>
@@ -981,14 +965,12 @@
         </w:rPr>
         <w:t>” directory (</w:t>
       </w:r>
-      <w:proofErr w:type="gramStart"/>
-      <w:r>
-        <w:rPr>
-          <w:lang w:val="en-GB"/>
-        </w:rPr>
-        <w:t>e.g.</w:t>
-      </w:r>
-      <w:proofErr w:type="gramEnd"/>
+      <w:r>
+        <w:rPr>
+          <w:lang w:val="en-GB"/>
+        </w:rPr>
+        <w:t>e.g.,</w:t>
+      </w:r>
       <w:r>
         <w:rPr>
           <w:lang w:val="en-GB"/>
@@ -1139,14 +1121,12 @@
         </w:rPr>
         <w:t xml:space="preserve">ession1/” into this application subdirectory </w:t>
       </w:r>
-      <w:proofErr w:type="gramStart"/>
-      <w:r>
-        <w:rPr>
-          <w:lang w:val="en-GB"/>
-        </w:rPr>
-        <w:t>i.e.</w:t>
-      </w:r>
-      <w:proofErr w:type="gramEnd"/>
+      <w:r>
+        <w:rPr>
+          <w:lang w:val="en-GB"/>
+        </w:rPr>
+        <w:t>i.e.,</w:t>
+      </w:r>
       <w:r>
         <w:rPr>
           <w:i/>
@@ -1848,21 +1828,12 @@
         </w:rPr>
         <w:t>“</w:t>
       </w:r>
-      <w:proofErr w:type="spellStart"/>
-      <w:r>
-        <w:rPr>
-          <w:i/>
-          <w:lang w:val="en-GB"/>
-        </w:rPr>
-        <w:t>MicroOp</w:t>
-      </w:r>
-      <w:proofErr w:type="spellEnd"/>
-      <w:r>
-        <w:rPr>
-          <w:i/>
-          <w:lang w:val="en-GB"/>
-        </w:rPr>
-        <w:t xml:space="preserve"> Description</w:t>
+      <w:r>
+        <w:rPr>
+          <w:i/>
+          <w:lang w:val="en-GB"/>
+        </w:rPr>
+        <w:t>MicroOp Description</w:t>
       </w:r>
       <w:r>
         <w:rPr>
@@ -2019,11 +1990,9 @@
       <w:r>
         <w:t xml:space="preserve">Make sure that you complete both/two steps </w:t>
       </w:r>
-      <w:proofErr w:type="gramStart"/>
-      <w:r>
-        <w:t>i.e.</w:t>
-      </w:r>
-      <w:proofErr w:type="gramEnd"/>
+      <w:r>
+        <w:t>i.e.,</w:t>
+      </w:r>
       <w:r>
         <w:t xml:space="preserve"> "</w:t>
       </w:r>
@@ -2071,13 +2040,8 @@
         <w:t>, you will see compiler, assemble and linker according to your instruction sets. See the directory in ${ASIPMEISTER_PROJECTS_DIR}/${PROJECT_NAME}/meister/${CPU_NAME</w:t>
       </w:r>
       <w:r>
-        <w:t xml:space="preserve">}. </w:t>
-      </w:r>
-      <w:proofErr w:type="spellStart"/>
-      <w:r>
-        <w:t>swgen</w:t>
-      </w:r>
-      <w:proofErr w:type="spellEnd"/>
+        <w:t>}. swgen</w:t>
+      </w:r>
       <w:r>
         <w:t>/bin.</w:t>
       </w:r>
@@ -3678,10 +3642,10 @@
             <v:path o:extrusionok="f" gradientshapeok="t" o:connecttype="rect"/>
             <o:lock v:ext="edit" aspectratio="t"/>
           </v:shapetype>
-          <v:shape id="_x0000_i1035" type="#_x0000_t75" style="width:481.3pt;height:368.6pt" o:ole="">
+          <v:shape id="_x0000_i1025" type="#_x0000_t75" style="width:481.6pt;height:368.85pt" o:ole="">
             <v:imagedata r:id="rId8" o:title=""/>
           </v:shape>
-          <o:OLEObject Type="Embed" ProgID="Visio.Drawing.15" ShapeID="_x0000_i1035" DrawAspect="Content" ObjectID="_1715203560" r:id="rId9"/>
+          <o:OLEObject Type="Embed" ProgID="Visio.Drawing.15" ShapeID="_x0000_i1025" DrawAspect="Content" ObjectID="_1720902413" r:id="rId9"/>
         </w:object>
       </w:r>
     </w:p>

</xml_diff>